<commit_message>
Demo and final submission :)
</commit_message>
<xml_diff>
--- a/NLP_Report.docx
+++ b/NLP_Report.docx
@@ -3374,10 +3374,7 @@
         <w:t>Question Answering Lecture Slides from class</w:t>
       </w:r>
       <w:r>
-        <w:t xml:space="preserve"> </w:t>
-      </w:r>
-      <w:r>
-        <w:t>modules</w:t>
+        <w:t xml:space="preserve"> modules</w:t>
       </w:r>
       <w:r>
         <w:t>.</w:t>
@@ -3857,7 +3854,7 @@
         <w:jc w:val="both"/>
       </w:pPr>
       <w:r>
-        <w:t xml:space="preserve"> go to the root directory and run this command with terminal:</w:t>
+        <w:t>go to the root directory and run this command with terminal:</w:t>
       </w:r>
     </w:p>
     <w:p>
@@ -3868,6 +3865,137 @@
       </w:pPr>
       <w:r>
         <w:t>streamlit run StreamlitUI.py</w:t>
+      </w:r>
+    </w:p>
+    <w:p>
+      <w:pPr>
+        <w:pStyle w:val="ListParagraph"/>
+        <w:numPr>
+          <w:ilvl w:val="0"/>
+          <w:numId w:val="1"/>
+        </w:numPr>
+        <w:jc w:val="both"/>
+      </w:pPr>
+      <w:r>
+        <w:t xml:space="preserve">Below are some sample questions you can </w:t>
+      </w:r>
+      <w:r>
+        <w:t>query:</w:t>
+      </w:r>
+    </w:p>
+    <w:p>
+      <w:pPr>
+        <w:pStyle w:val="ListParagraph"/>
+        <w:numPr>
+          <w:ilvl w:val="1"/>
+          <w:numId w:val="1"/>
+        </w:numPr>
+        <w:jc w:val="both"/>
+      </w:pPr>
+      <w:r>
+        <w:t xml:space="preserve">Q: </w:t>
+      </w:r>
+      <w:r>
+        <w:t>where does michael dunstan work?</w:t>
+      </w:r>
+    </w:p>
+    <w:p>
+      <w:pPr>
+        <w:pStyle w:val="ListParagraph"/>
+        <w:numPr>
+          <w:ilvl w:val="1"/>
+          <w:numId w:val="1"/>
+        </w:numPr>
+        <w:jc w:val="both"/>
+      </w:pPr>
+      <w:r>
+        <w:t xml:space="preserve">A: </w:t>
+      </w:r>
+      <w:r>
+        <w:t>New York department of taxation</w:t>
+      </w:r>
+    </w:p>
+    <w:p>
+      <w:pPr>
+        <w:pStyle w:val="ListParagraph"/>
+        <w:numPr>
+          <w:ilvl w:val="1"/>
+          <w:numId w:val="1"/>
+        </w:numPr>
+        <w:jc w:val="both"/>
+      </w:pPr>
+      <w:r>
+        <w:t xml:space="preserve">Q: </w:t>
+      </w:r>
+      <w:r>
+        <w:t>What were the symptoms on Jason Olguin who was given amphotericin?</w:t>
+      </w:r>
+    </w:p>
+    <w:p>
+      <w:pPr>
+        <w:pStyle w:val="ListParagraph"/>
+        <w:numPr>
+          <w:ilvl w:val="1"/>
+          <w:numId w:val="1"/>
+        </w:numPr>
+        <w:jc w:val="both"/>
+      </w:pPr>
+      <w:r>
+        <w:t xml:space="preserve">A: </w:t>
+      </w:r>
+      <w:r>
+        <w:t>HA, nausea and vomiting</w:t>
+      </w:r>
+    </w:p>
+    <w:p>
+      <w:pPr>
+        <w:pStyle w:val="ListParagraph"/>
+        <w:numPr>
+          <w:ilvl w:val="1"/>
+          <w:numId w:val="1"/>
+        </w:numPr>
+        <w:jc w:val="both"/>
+        <w:rPr>
+          <w:lang w:val="en-IN"/>
+        </w:rPr>
+      </w:pPr>
+      <w:r>
+        <w:t xml:space="preserve">Q: </w:t>
+      </w:r>
+      <w:r>
+        <w:rPr>
+          <w:lang w:val="en-IN"/>
+        </w:rPr>
+        <w:t>What is the age of the patient with name Jenna Lundsten and has bladder cancer?"</w:t>
+      </w:r>
+    </w:p>
+    <w:p>
+      <w:pPr>
+        <w:pStyle w:val="ListParagraph"/>
+        <w:numPr>
+          <w:ilvl w:val="1"/>
+          <w:numId w:val="1"/>
+        </w:numPr>
+        <w:jc w:val="both"/>
+      </w:pPr>
+      <w:r>
+        <w:t xml:space="preserve">A: </w:t>
+      </w:r>
+      <w:r>
+        <w:t>66-year-old</w:t>
+      </w:r>
+    </w:p>
+    <w:p>
+      <w:pPr>
+        <w:pStyle w:val="ListParagraph"/>
+        <w:numPr>
+          <w:ilvl w:val="0"/>
+          <w:numId w:val="1"/>
+        </w:numPr>
+        <w:jc w:val="both"/>
+      </w:pPr>
+      <w:r>
+        <w:t>Included in the zip file is a short demo video – demo.mp4</w:t>
       </w:r>
     </w:p>
     <w:sectPr>
@@ -4169,6 +4297,119 @@
     </w:lvl>
   </w:abstractNum>
   <w:abstractNum w:abstractNumId="2" w15:restartNumberingAfterBreak="0">
+    <w:nsid w:val="05204177"/>
+    <w:multiLevelType w:val="hybridMultilevel"/>
+    <w:tmpl w:val="6FF6C43E"/>
+    <w:lvl w:ilvl="0" w:tplc="40090001">
+      <w:start w:val="1"/>
+      <w:numFmt w:val="bullet"/>
+      <w:lvlText w:val=""/>
+      <w:lvlJc w:val="left"/>
+      <w:pPr>
+        <w:ind w:left="1080" w:hanging="360"/>
+      </w:pPr>
+      <w:rPr>
+        <w:rFonts w:ascii="Symbol" w:hAnsi="Symbol" w:hint="default"/>
+      </w:rPr>
+    </w:lvl>
+    <w:lvl w:ilvl="1" w:tplc="40090003" w:tentative="1">
+      <w:start w:val="1"/>
+      <w:numFmt w:val="bullet"/>
+      <w:lvlText w:val="o"/>
+      <w:lvlJc w:val="left"/>
+      <w:pPr>
+        <w:ind w:left="1800" w:hanging="360"/>
+      </w:pPr>
+      <w:rPr>
+        <w:rFonts w:ascii="Courier New" w:hAnsi="Courier New" w:cs="Courier New" w:hint="default"/>
+      </w:rPr>
+    </w:lvl>
+    <w:lvl w:ilvl="2" w:tplc="40090005" w:tentative="1">
+      <w:start w:val="1"/>
+      <w:numFmt w:val="bullet"/>
+      <w:lvlText w:val=""/>
+      <w:lvlJc w:val="left"/>
+      <w:pPr>
+        <w:ind w:left="2520" w:hanging="360"/>
+      </w:pPr>
+      <w:rPr>
+        <w:rFonts w:ascii="Wingdings" w:hAnsi="Wingdings" w:hint="default"/>
+      </w:rPr>
+    </w:lvl>
+    <w:lvl w:ilvl="3" w:tplc="40090001" w:tentative="1">
+      <w:start w:val="1"/>
+      <w:numFmt w:val="bullet"/>
+      <w:lvlText w:val=""/>
+      <w:lvlJc w:val="left"/>
+      <w:pPr>
+        <w:ind w:left="3240" w:hanging="360"/>
+      </w:pPr>
+      <w:rPr>
+        <w:rFonts w:ascii="Symbol" w:hAnsi="Symbol" w:hint="default"/>
+      </w:rPr>
+    </w:lvl>
+    <w:lvl w:ilvl="4" w:tplc="40090003" w:tentative="1">
+      <w:start w:val="1"/>
+      <w:numFmt w:val="bullet"/>
+      <w:lvlText w:val="o"/>
+      <w:lvlJc w:val="left"/>
+      <w:pPr>
+        <w:ind w:left="3960" w:hanging="360"/>
+      </w:pPr>
+      <w:rPr>
+        <w:rFonts w:ascii="Courier New" w:hAnsi="Courier New" w:cs="Courier New" w:hint="default"/>
+      </w:rPr>
+    </w:lvl>
+    <w:lvl w:ilvl="5" w:tplc="40090005" w:tentative="1">
+      <w:start w:val="1"/>
+      <w:numFmt w:val="bullet"/>
+      <w:lvlText w:val=""/>
+      <w:lvlJc w:val="left"/>
+      <w:pPr>
+        <w:ind w:left="4680" w:hanging="360"/>
+      </w:pPr>
+      <w:rPr>
+        <w:rFonts w:ascii="Wingdings" w:hAnsi="Wingdings" w:hint="default"/>
+      </w:rPr>
+    </w:lvl>
+    <w:lvl w:ilvl="6" w:tplc="40090001" w:tentative="1">
+      <w:start w:val="1"/>
+      <w:numFmt w:val="bullet"/>
+      <w:lvlText w:val=""/>
+      <w:lvlJc w:val="left"/>
+      <w:pPr>
+        <w:ind w:left="5400" w:hanging="360"/>
+      </w:pPr>
+      <w:rPr>
+        <w:rFonts w:ascii="Symbol" w:hAnsi="Symbol" w:hint="default"/>
+      </w:rPr>
+    </w:lvl>
+    <w:lvl w:ilvl="7" w:tplc="40090003" w:tentative="1">
+      <w:start w:val="1"/>
+      <w:numFmt w:val="bullet"/>
+      <w:lvlText w:val="o"/>
+      <w:lvlJc w:val="left"/>
+      <w:pPr>
+        <w:ind w:left="6120" w:hanging="360"/>
+      </w:pPr>
+      <w:rPr>
+        <w:rFonts w:ascii="Courier New" w:hAnsi="Courier New" w:cs="Courier New" w:hint="default"/>
+      </w:rPr>
+    </w:lvl>
+    <w:lvl w:ilvl="8" w:tplc="40090005" w:tentative="1">
+      <w:start w:val="1"/>
+      <w:numFmt w:val="bullet"/>
+      <w:lvlText w:val=""/>
+      <w:lvlJc w:val="left"/>
+      <w:pPr>
+        <w:ind w:left="6840" w:hanging="360"/>
+      </w:pPr>
+      <w:rPr>
+        <w:rFonts w:ascii="Wingdings" w:hAnsi="Wingdings" w:hint="default"/>
+      </w:rPr>
+    </w:lvl>
+  </w:abstractNum>
+  <w:abstractNum w:abstractNumId="3" w15:restartNumberingAfterBreak="0">
     <w:nsid w:val="0F3C5245"/>
     <w:multiLevelType w:val="hybridMultilevel"/>
     <w:tmpl w:val="F0AA5A84"/>
@@ -4281,7 +4522,7 @@
       </w:rPr>
     </w:lvl>
   </w:abstractNum>
-  <w:abstractNum w:abstractNumId="3" w15:restartNumberingAfterBreak="0">
+  <w:abstractNum w:abstractNumId="4" w15:restartNumberingAfterBreak="0">
     <w:nsid w:val="2103F549"/>
     <w:multiLevelType w:val="hybridMultilevel"/>
     <w:tmpl w:val="82542DE6"/>
@@ -4394,7 +4635,7 @@
       </w:rPr>
     </w:lvl>
   </w:abstractNum>
-  <w:abstractNum w:abstractNumId="4" w15:restartNumberingAfterBreak="0">
+  <w:abstractNum w:abstractNumId="5" w15:restartNumberingAfterBreak="0">
     <w:nsid w:val="21264BFA"/>
     <w:multiLevelType w:val="hybridMultilevel"/>
     <w:tmpl w:val="C0DC6C82"/>
@@ -4507,7 +4748,7 @@
       </w:rPr>
     </w:lvl>
   </w:abstractNum>
-  <w:abstractNum w:abstractNumId="5" w15:restartNumberingAfterBreak="0">
+  <w:abstractNum w:abstractNumId="6" w15:restartNumberingAfterBreak="0">
     <w:nsid w:val="2AE6C59D"/>
     <w:multiLevelType w:val="hybridMultilevel"/>
     <w:tmpl w:val="35D0E894"/>
@@ -4620,7 +4861,7 @@
       </w:rPr>
     </w:lvl>
   </w:abstractNum>
-  <w:abstractNum w:abstractNumId="6" w15:restartNumberingAfterBreak="0">
+  <w:abstractNum w:abstractNumId="7" w15:restartNumberingAfterBreak="0">
     <w:nsid w:val="2B2636DE"/>
     <w:multiLevelType w:val="hybridMultilevel"/>
     <w:tmpl w:val="F7900466"/>
@@ -4733,7 +4974,7 @@
       </w:rPr>
     </w:lvl>
   </w:abstractNum>
-  <w:abstractNum w:abstractNumId="7" w15:restartNumberingAfterBreak="0">
+  <w:abstractNum w:abstractNumId="8" w15:restartNumberingAfterBreak="0">
     <w:nsid w:val="2C7CB59C"/>
     <w:multiLevelType w:val="hybridMultilevel"/>
     <w:tmpl w:val="F76EC9B4"/>
@@ -4846,7 +5087,7 @@
       </w:rPr>
     </w:lvl>
   </w:abstractNum>
-  <w:abstractNum w:abstractNumId="8" w15:restartNumberingAfterBreak="0">
+  <w:abstractNum w:abstractNumId="9" w15:restartNumberingAfterBreak="0">
     <w:nsid w:val="2FC7CFFF"/>
     <w:multiLevelType w:val="hybridMultilevel"/>
     <w:tmpl w:val="43687D08"/>
@@ -4959,7 +5200,7 @@
       </w:rPr>
     </w:lvl>
   </w:abstractNum>
-  <w:abstractNum w:abstractNumId="9" w15:restartNumberingAfterBreak="0">
+  <w:abstractNum w:abstractNumId="10" w15:restartNumberingAfterBreak="0">
     <w:nsid w:val="300B5CC2"/>
     <w:multiLevelType w:val="hybridMultilevel"/>
     <w:tmpl w:val="4950E550"/>
@@ -5072,7 +5313,7 @@
       </w:rPr>
     </w:lvl>
   </w:abstractNum>
-  <w:abstractNum w:abstractNumId="10" w15:restartNumberingAfterBreak="0">
+  <w:abstractNum w:abstractNumId="11" w15:restartNumberingAfterBreak="0">
     <w:nsid w:val="3FFE1FDD"/>
     <w:multiLevelType w:val="hybridMultilevel"/>
     <w:tmpl w:val="0C1A938A"/>
@@ -5158,7 +5399,7 @@
       </w:pPr>
     </w:lvl>
   </w:abstractNum>
-  <w:abstractNum w:abstractNumId="11" w15:restartNumberingAfterBreak="0">
+  <w:abstractNum w:abstractNumId="12" w15:restartNumberingAfterBreak="0">
     <w:nsid w:val="44DE9D18"/>
     <w:multiLevelType w:val="hybridMultilevel"/>
     <w:tmpl w:val="7E38C4CE"/>
@@ -5271,7 +5512,7 @@
       </w:rPr>
     </w:lvl>
   </w:abstractNum>
-  <w:abstractNum w:abstractNumId="12" w15:restartNumberingAfterBreak="0">
+  <w:abstractNum w:abstractNumId="13" w15:restartNumberingAfterBreak="0">
     <w:nsid w:val="496D15E6"/>
     <w:multiLevelType w:val="hybridMultilevel"/>
     <w:tmpl w:val="9EF80C7C"/>
@@ -5357,7 +5598,7 @@
       </w:pPr>
     </w:lvl>
   </w:abstractNum>
-  <w:abstractNum w:abstractNumId="13" w15:restartNumberingAfterBreak="0">
+  <w:abstractNum w:abstractNumId="14" w15:restartNumberingAfterBreak="0">
     <w:nsid w:val="6A2F70C8"/>
     <w:multiLevelType w:val="hybridMultilevel"/>
     <w:tmpl w:val="3B78F846"/>
@@ -5443,7 +5684,7 @@
       </w:pPr>
     </w:lvl>
   </w:abstractNum>
-  <w:abstractNum w:abstractNumId="14" w15:restartNumberingAfterBreak="0">
+  <w:abstractNum w:abstractNumId="15" w15:restartNumberingAfterBreak="0">
     <w:nsid w:val="6BD1CCEC"/>
     <w:multiLevelType w:val="hybridMultilevel"/>
     <w:tmpl w:val="796A538C"/>
@@ -5556,7 +5797,7 @@
       </w:rPr>
     </w:lvl>
   </w:abstractNum>
-  <w:abstractNum w:abstractNumId="15" w15:restartNumberingAfterBreak="0">
+  <w:abstractNum w:abstractNumId="16" w15:restartNumberingAfterBreak="0">
     <w:nsid w:val="70954887"/>
     <w:multiLevelType w:val="hybridMultilevel"/>
     <w:tmpl w:val="8470594C"/>
@@ -5669,7 +5910,7 @@
       </w:rPr>
     </w:lvl>
   </w:abstractNum>
-  <w:abstractNum w:abstractNumId="16" w15:restartNumberingAfterBreak="0">
+  <w:abstractNum w:abstractNumId="17" w15:restartNumberingAfterBreak="0">
     <w:nsid w:val="75B128B5"/>
     <w:multiLevelType w:val="hybridMultilevel"/>
     <w:tmpl w:val="895E591E"/>
@@ -5783,55 +6024,58 @@
     </w:lvl>
   </w:abstractNum>
   <w:num w:numId="1" w16cid:durableId="270018745">
-    <w:abstractNumId w:val="15"/>
+    <w:abstractNumId w:val="16"/>
   </w:num>
   <w:num w:numId="2" w16cid:durableId="1160656801">
+    <w:abstractNumId w:val="7"/>
+  </w:num>
+  <w:num w:numId="3" w16cid:durableId="1876847049">
+    <w:abstractNumId w:val="3"/>
+  </w:num>
+  <w:num w:numId="4" w16cid:durableId="1558278066">
     <w:abstractNumId w:val="6"/>
   </w:num>
-  <w:num w:numId="3" w16cid:durableId="1876847049">
-    <w:abstractNumId w:val="2"/>
-  </w:num>
-  <w:num w:numId="4" w16cid:durableId="1558278066">
-    <w:abstractNumId w:val="5"/>
-  </w:num>
   <w:num w:numId="5" w16cid:durableId="752899517">
-    <w:abstractNumId w:val="11"/>
+    <w:abstractNumId w:val="12"/>
   </w:num>
   <w:num w:numId="6" w16cid:durableId="205533666">
-    <w:abstractNumId w:val="8"/>
+    <w:abstractNumId w:val="9"/>
   </w:num>
   <w:num w:numId="7" w16cid:durableId="1950820855">
     <w:abstractNumId w:val="0"/>
   </w:num>
   <w:num w:numId="8" w16cid:durableId="1217817178">
-    <w:abstractNumId w:val="16"/>
+    <w:abstractNumId w:val="17"/>
   </w:num>
   <w:num w:numId="9" w16cid:durableId="304167071">
-    <w:abstractNumId w:val="3"/>
+    <w:abstractNumId w:val="4"/>
   </w:num>
   <w:num w:numId="10" w16cid:durableId="1499031099">
-    <w:abstractNumId w:val="9"/>
+    <w:abstractNumId w:val="10"/>
   </w:num>
   <w:num w:numId="11" w16cid:durableId="1668512465">
     <w:abstractNumId w:val="1"/>
   </w:num>
   <w:num w:numId="12" w16cid:durableId="1955090502">
+    <w:abstractNumId w:val="15"/>
+  </w:num>
+  <w:num w:numId="13" w16cid:durableId="1917781756">
+    <w:abstractNumId w:val="5"/>
+  </w:num>
+  <w:num w:numId="14" w16cid:durableId="1689600100">
+    <w:abstractNumId w:val="11"/>
+  </w:num>
+  <w:num w:numId="15" w16cid:durableId="732505301">
     <w:abstractNumId w:val="14"/>
   </w:num>
-  <w:num w:numId="13" w16cid:durableId="1917781756">
-    <w:abstractNumId w:val="4"/>
+  <w:num w:numId="16" w16cid:durableId="128137313">
+    <w:abstractNumId w:val="8"/>
   </w:num>
-  <w:num w:numId="14" w16cid:durableId="1689600100">
-    <w:abstractNumId w:val="10"/>
-  </w:num>
-  <w:num w:numId="15" w16cid:durableId="732505301">
+  <w:num w:numId="17" w16cid:durableId="1543788161">
     <w:abstractNumId w:val="13"/>
   </w:num>
-  <w:num w:numId="16" w16cid:durableId="128137313">
-    <w:abstractNumId w:val="7"/>
-  </w:num>
-  <w:num w:numId="17" w16cid:durableId="1543788161">
-    <w:abstractNumId w:val="12"/>
+  <w:num w:numId="18" w16cid:durableId="1121920645">
+    <w:abstractNumId w:val="2"/>
   </w:num>
 </w:numbering>
 </file>
@@ -6420,7 +6664,6 @@
   <w:style w:type="character" w:default="1" w:styleId="DefaultParagraphFont">
     <w:name w:val="Default Paragraph Font"/>
     <w:uiPriority w:val="1"/>
-    <w:semiHidden/>
     <w:unhideWhenUsed/>
   </w:style>
   <w:style w:type="table" w:default="1" w:styleId="TableNormal">

</xml_diff>